<commit_message>
Added Activity 4 - Axios
</commit_message>
<xml_diff>
--- a/Assignment.docx
+++ b/Assignment.docx
@@ -2705,6 +2705,545 @@
       </w:r>
     </w:p>
     <w:p/>
+    <w:p/>
+    <w:p/>
+    <w:p/>
+    <w:p>
+      <w:pPr>
+        <w:rPr>
+          <w:rFonts w:ascii="Segoe UI Historic" w:hAnsi="Segoe UI Historic" w:cs="Segoe UI Historic"/>
+          <w:color w:val="050505"/>
+          <w:sz w:val="23"/>
+          <w:szCs w:val="23"/>
+          <w:shd w:val="clear" w:color="auto" w:fill="E4E6EB"/>
+        </w:rPr>
+      </w:pPr>
+      <w:r>
+        <w:rPr>
+          <w:rFonts w:ascii="Segoe UI Historic" w:hAnsi="Segoe UI Historic" w:cs="Segoe UI Historic"/>
+          <w:color w:val="050505"/>
+          <w:sz w:val="23"/>
+          <w:szCs w:val="23"/>
+          <w:shd w:val="clear" w:color="auto" w:fill="E4E6EB"/>
+        </w:rPr>
+        <w:lastRenderedPageBreak/>
+        <w:t xml:space="preserve">Activity 4: </w:t>
+      </w:r>
+    </w:p>
+    <w:p>
+      <w:pPr>
+        <w:rPr>
+          <w:rFonts w:ascii="Segoe UI Historic" w:hAnsi="Segoe UI Historic" w:cs="Segoe UI Historic"/>
+          <w:color w:val="050505"/>
+          <w:sz w:val="23"/>
+          <w:szCs w:val="23"/>
+          <w:shd w:val="clear" w:color="auto" w:fill="E4E6EB"/>
+        </w:rPr>
+      </w:pPr>
+      <w:r>
+        <w:rPr>
+          <w:rFonts w:ascii="Segoe UI Historic" w:hAnsi="Segoe UI Historic" w:cs="Segoe UI Historic"/>
+          <w:color w:val="050505"/>
+          <w:sz w:val="23"/>
+          <w:szCs w:val="23"/>
+          <w:shd w:val="clear" w:color="auto" w:fill="E4E6EB"/>
+        </w:rPr>
+        <w:t xml:space="preserve">- using ajax call, display the results of this API: </w:t>
+      </w:r>
+      <w:hyperlink r:id="rId8" w:tgtFrame="_blank" w:history="1">
+        <w:r>
+          <w:rPr>
+            <w:rStyle w:val="Hyperlink"/>
+            <w:rFonts w:ascii="inherit" w:hAnsi="inherit" w:cs="Segoe UI Historic"/>
+            <w:sz w:val="23"/>
+            <w:szCs w:val="23"/>
+            <w:bdr w:val="none" w:sz="0" w:space="0" w:color="auto" w:frame="1"/>
+          </w:rPr>
+          <w:t>https://phisix-api4.appspot.com/stocks.json</w:t>
+        </w:r>
+      </w:hyperlink>
+      <w:r>
+        <w:rPr>
+          <w:rFonts w:ascii="Segoe UI Historic" w:hAnsi="Segoe UI Historic" w:cs="Segoe UI Historic"/>
+          <w:color w:val="050505"/>
+          <w:sz w:val="23"/>
+          <w:szCs w:val="23"/>
+          <w:shd w:val="clear" w:color="auto" w:fill="E4E6EB"/>
+        </w:rPr>
+        <w:t xml:space="preserve"> - Note: - don't put the values of this API to your code - the idea is, call the API and assign the results to a variable then traverse/loop on that variable to display each data - Reference material: - </w:t>
+      </w:r>
+      <w:hyperlink r:id="rId9" w:tgtFrame="_blank" w:history="1">
+        <w:r>
+          <w:rPr>
+            <w:rStyle w:val="Hyperlink"/>
+            <w:rFonts w:ascii="inherit" w:hAnsi="inherit" w:cs="Segoe UI Historic"/>
+            <w:sz w:val="23"/>
+            <w:szCs w:val="23"/>
+            <w:bdr w:val="none" w:sz="0" w:space="0" w:color="auto" w:frame="1"/>
+          </w:rPr>
+          <w:t>https://levelup.gitconnected.com/all-possible-ways-of-making-an-api-call-in-plain-javascript-c0dee3c11b8b</w:t>
+        </w:r>
+      </w:hyperlink>
+    </w:p>
+    <w:p>
+      <w:pPr>
+        <w:rPr>
+          <w:rFonts w:ascii="Segoe UI Historic" w:hAnsi="Segoe UI Historic" w:cs="Segoe UI Historic"/>
+          <w:color w:val="050505"/>
+          <w:sz w:val="23"/>
+          <w:szCs w:val="23"/>
+          <w:shd w:val="clear" w:color="auto" w:fill="E4E6EB"/>
+        </w:rPr>
+      </w:pPr>
+      <w:r>
+        <w:rPr>
+          <w:rFonts w:ascii="Segoe UI Historic" w:hAnsi="Segoe UI Historic" w:cs="Segoe UI Historic"/>
+          <w:color w:val="050505"/>
+          <w:sz w:val="23"/>
+          <w:szCs w:val="23"/>
+          <w:shd w:val="clear" w:color="auto" w:fill="E4E6EB"/>
+        </w:rPr>
+        <w:t xml:space="preserve">doon </w:t>
+      </w:r>
+      <w:proofErr w:type="spellStart"/>
+      <w:r>
+        <w:rPr>
+          <w:rFonts w:ascii="Segoe UI Historic" w:hAnsi="Segoe UI Historic" w:cs="Segoe UI Historic"/>
+          <w:color w:val="050505"/>
+          <w:sz w:val="23"/>
+          <w:szCs w:val="23"/>
+          <w:shd w:val="clear" w:color="auto" w:fill="E4E6EB"/>
+        </w:rPr>
+        <w:t>sa</w:t>
+      </w:r>
+      <w:proofErr w:type="spellEnd"/>
+      <w:r>
+        <w:rPr>
+          <w:rFonts w:ascii="Segoe UI Historic" w:hAnsi="Segoe UI Historic" w:cs="Segoe UI Historic"/>
+          <w:color w:val="050505"/>
+          <w:sz w:val="23"/>
+          <w:szCs w:val="23"/>
+          <w:shd w:val="clear" w:color="auto" w:fill="E4E6EB"/>
+        </w:rPr>
+        <w:t xml:space="preserve"> reference material </w:t>
+      </w:r>
+      <w:proofErr w:type="spellStart"/>
+      <w:r>
+        <w:rPr>
+          <w:rFonts w:ascii="Segoe UI Historic" w:hAnsi="Segoe UI Historic" w:cs="Segoe UI Historic"/>
+          <w:color w:val="050505"/>
+          <w:sz w:val="23"/>
+          <w:szCs w:val="23"/>
+          <w:shd w:val="clear" w:color="auto" w:fill="E4E6EB"/>
+        </w:rPr>
+        <w:t>binanggit</w:t>
+      </w:r>
+      <w:proofErr w:type="spellEnd"/>
+      <w:r>
+        <w:rPr>
+          <w:rFonts w:ascii="Segoe UI Historic" w:hAnsi="Segoe UI Historic" w:cs="Segoe UI Historic"/>
+          <w:color w:val="050505"/>
+          <w:sz w:val="23"/>
+          <w:szCs w:val="23"/>
+          <w:shd w:val="clear" w:color="auto" w:fill="E4E6EB"/>
+        </w:rPr>
+        <w:t xml:space="preserve"> </w:t>
+      </w:r>
+      <w:proofErr w:type="spellStart"/>
+      <w:r>
+        <w:rPr>
+          <w:rFonts w:ascii="Segoe UI Historic" w:hAnsi="Segoe UI Historic" w:cs="Segoe UI Historic"/>
+          <w:color w:val="050505"/>
+          <w:sz w:val="23"/>
+          <w:szCs w:val="23"/>
+          <w:shd w:val="clear" w:color="auto" w:fill="E4E6EB"/>
+        </w:rPr>
+        <w:t>diyan</w:t>
+      </w:r>
+      <w:proofErr w:type="spellEnd"/>
+      <w:r>
+        <w:rPr>
+          <w:rFonts w:ascii="Segoe UI Historic" w:hAnsi="Segoe UI Historic" w:cs="Segoe UI Historic"/>
+          <w:color w:val="050505"/>
+          <w:sz w:val="23"/>
+          <w:szCs w:val="23"/>
+          <w:shd w:val="clear" w:color="auto" w:fill="E4E6EB"/>
+        </w:rPr>
+        <w:t xml:space="preserve"> </w:t>
+      </w:r>
+      <w:proofErr w:type="spellStart"/>
+      <w:r>
+        <w:rPr>
+          <w:rFonts w:ascii="Segoe UI Historic" w:hAnsi="Segoe UI Historic" w:cs="Segoe UI Historic"/>
+          <w:color w:val="050505"/>
+          <w:sz w:val="23"/>
+          <w:szCs w:val="23"/>
+          <w:shd w:val="clear" w:color="auto" w:fill="E4E6EB"/>
+        </w:rPr>
+        <w:t>na</w:t>
+      </w:r>
+      <w:proofErr w:type="spellEnd"/>
+      <w:r>
+        <w:rPr>
+          <w:rFonts w:ascii="Segoe UI Historic" w:hAnsi="Segoe UI Historic" w:cs="Segoe UI Historic"/>
+          <w:color w:val="050505"/>
+          <w:sz w:val="23"/>
+          <w:szCs w:val="23"/>
+          <w:shd w:val="clear" w:color="auto" w:fill="E4E6EB"/>
+        </w:rPr>
+        <w:t xml:space="preserve"> may different ways para </w:t>
+      </w:r>
+      <w:proofErr w:type="spellStart"/>
+      <w:r>
+        <w:rPr>
+          <w:rFonts w:ascii="Segoe UI Historic" w:hAnsi="Segoe UI Historic" w:cs="Segoe UI Historic"/>
+          <w:color w:val="050505"/>
+          <w:sz w:val="23"/>
+          <w:szCs w:val="23"/>
+          <w:shd w:val="clear" w:color="auto" w:fill="E4E6EB"/>
+        </w:rPr>
+        <w:t>i</w:t>
+      </w:r>
+      <w:proofErr w:type="spellEnd"/>
+      <w:r>
+        <w:rPr>
+          <w:rFonts w:ascii="Segoe UI Historic" w:hAnsi="Segoe UI Historic" w:cs="Segoe UI Historic"/>
+          <w:color w:val="050505"/>
+          <w:sz w:val="23"/>
+          <w:szCs w:val="23"/>
+          <w:shd w:val="clear" w:color="auto" w:fill="E4E6EB"/>
+        </w:rPr>
+        <w:t xml:space="preserve">-call </w:t>
+      </w:r>
+      <w:proofErr w:type="spellStart"/>
+      <w:r>
+        <w:rPr>
+          <w:rFonts w:ascii="Segoe UI Historic" w:hAnsi="Segoe UI Historic" w:cs="Segoe UI Historic"/>
+          <w:color w:val="050505"/>
+          <w:sz w:val="23"/>
+          <w:szCs w:val="23"/>
+          <w:shd w:val="clear" w:color="auto" w:fill="E4E6EB"/>
+        </w:rPr>
+        <w:t>yung</w:t>
+      </w:r>
+      <w:proofErr w:type="spellEnd"/>
+      <w:r>
+        <w:rPr>
+          <w:rFonts w:ascii="Segoe UI Historic" w:hAnsi="Segoe UI Historic" w:cs="Segoe UI Historic"/>
+          <w:color w:val="050505"/>
+          <w:sz w:val="23"/>
+          <w:szCs w:val="23"/>
+          <w:shd w:val="clear" w:color="auto" w:fill="E4E6EB"/>
+        </w:rPr>
+        <w:t xml:space="preserve"> API </w:t>
+      </w:r>
+    </w:p>
+    <w:p>
+      <w:pPr>
+        <w:rPr>
+          <w:rFonts w:ascii="Segoe UI Historic" w:hAnsi="Segoe UI Historic" w:cs="Segoe UI Historic"/>
+          <w:color w:val="050505"/>
+          <w:sz w:val="23"/>
+          <w:szCs w:val="23"/>
+          <w:shd w:val="clear" w:color="auto" w:fill="E4E6EB"/>
+        </w:rPr>
+      </w:pPr>
+      <w:r>
+        <w:rPr>
+          <w:rFonts w:ascii="Segoe UI Historic" w:hAnsi="Segoe UI Historic" w:cs="Segoe UI Historic"/>
+          <w:color w:val="050505"/>
+          <w:sz w:val="23"/>
+          <w:szCs w:val="23"/>
+          <w:shd w:val="clear" w:color="auto" w:fill="E4E6EB"/>
+        </w:rPr>
+        <w:t xml:space="preserve">1. </w:t>
+      </w:r>
+      <w:proofErr w:type="spellStart"/>
+      <w:r>
+        <w:rPr>
+          <w:rFonts w:ascii="Segoe UI Historic" w:hAnsi="Segoe UI Historic" w:cs="Segoe UI Historic"/>
+          <w:color w:val="050505"/>
+          <w:sz w:val="23"/>
+          <w:szCs w:val="23"/>
+          <w:shd w:val="clear" w:color="auto" w:fill="E4E6EB"/>
+        </w:rPr>
+        <w:t>XMLHttpRequest</w:t>
+      </w:r>
+      <w:proofErr w:type="spellEnd"/>
+      <w:r>
+        <w:rPr>
+          <w:rFonts w:ascii="Segoe UI Historic" w:hAnsi="Segoe UI Historic" w:cs="Segoe UI Historic"/>
+          <w:color w:val="050505"/>
+          <w:sz w:val="23"/>
+          <w:szCs w:val="23"/>
+          <w:shd w:val="clear" w:color="auto" w:fill="E4E6EB"/>
+        </w:rPr>
+        <w:t xml:space="preserve"> </w:t>
+      </w:r>
+    </w:p>
+    <w:p>
+      <w:pPr>
+        <w:rPr>
+          <w:rFonts w:ascii="Segoe UI Historic" w:hAnsi="Segoe UI Historic" w:cs="Segoe UI Historic"/>
+          <w:color w:val="050505"/>
+          <w:sz w:val="23"/>
+          <w:szCs w:val="23"/>
+          <w:shd w:val="clear" w:color="auto" w:fill="E4E6EB"/>
+        </w:rPr>
+      </w:pPr>
+      <w:r>
+        <w:rPr>
+          <w:rFonts w:ascii="Segoe UI Historic" w:hAnsi="Segoe UI Historic" w:cs="Segoe UI Historic"/>
+          <w:color w:val="050505"/>
+          <w:sz w:val="23"/>
+          <w:szCs w:val="23"/>
+          <w:shd w:val="clear" w:color="auto" w:fill="E4E6EB"/>
+        </w:rPr>
+        <w:t xml:space="preserve">2. fetch </w:t>
+      </w:r>
+    </w:p>
+    <w:p>
+      <w:pPr>
+        <w:rPr>
+          <w:rFonts w:ascii="Segoe UI Historic" w:hAnsi="Segoe UI Historic" w:cs="Segoe UI Historic"/>
+          <w:color w:val="050505"/>
+          <w:sz w:val="23"/>
+          <w:szCs w:val="23"/>
+          <w:shd w:val="clear" w:color="auto" w:fill="E4E6EB"/>
+        </w:rPr>
+      </w:pPr>
+      <w:r>
+        <w:rPr>
+          <w:rFonts w:ascii="Segoe UI Historic" w:hAnsi="Segoe UI Historic" w:cs="Segoe UI Historic"/>
+          <w:color w:val="050505"/>
+          <w:sz w:val="23"/>
+          <w:szCs w:val="23"/>
+          <w:shd w:val="clear" w:color="auto" w:fill="E4E6EB"/>
+        </w:rPr>
+        <w:t xml:space="preserve">3. </w:t>
+      </w:r>
+      <w:proofErr w:type="spellStart"/>
+      <w:r>
+        <w:rPr>
+          <w:rFonts w:ascii="Segoe UI Historic" w:hAnsi="Segoe UI Historic" w:cs="Segoe UI Historic"/>
+          <w:color w:val="050505"/>
+          <w:sz w:val="23"/>
+          <w:szCs w:val="23"/>
+          <w:shd w:val="clear" w:color="auto" w:fill="E4E6EB"/>
+        </w:rPr>
+        <w:t>Axios</w:t>
+      </w:r>
+      <w:proofErr w:type="spellEnd"/>
+      <w:r>
+        <w:rPr>
+          <w:rFonts w:ascii="Segoe UI Historic" w:hAnsi="Segoe UI Historic" w:cs="Segoe UI Historic"/>
+          <w:color w:val="050505"/>
+          <w:sz w:val="23"/>
+          <w:szCs w:val="23"/>
+          <w:shd w:val="clear" w:color="auto" w:fill="E4E6EB"/>
+        </w:rPr>
+        <w:t xml:space="preserve"> </w:t>
+      </w:r>
+    </w:p>
+    <w:p>
+      <w:pPr>
+        <w:rPr>
+          <w:rFonts w:ascii="Segoe UI Historic" w:hAnsi="Segoe UI Historic" w:cs="Segoe UI Historic"/>
+          <w:color w:val="050505"/>
+          <w:sz w:val="23"/>
+          <w:szCs w:val="23"/>
+          <w:shd w:val="clear" w:color="auto" w:fill="E4E6EB"/>
+        </w:rPr>
+      </w:pPr>
+      <w:r>
+        <w:rPr>
+          <w:rFonts w:ascii="Segoe UI Historic" w:hAnsi="Segoe UI Historic" w:cs="Segoe UI Historic"/>
+          <w:color w:val="050505"/>
+          <w:sz w:val="23"/>
+          <w:szCs w:val="23"/>
+          <w:shd w:val="clear" w:color="auto" w:fill="E4E6EB"/>
+        </w:rPr>
+        <w:t xml:space="preserve">4. jQuery </w:t>
+      </w:r>
+    </w:p>
+    <w:p>
+      <w:proofErr w:type="spellStart"/>
+      <w:r>
+        <w:rPr>
+          <w:rFonts w:ascii="Segoe UI Historic" w:hAnsi="Segoe UI Historic" w:cs="Segoe UI Historic"/>
+          <w:color w:val="050505"/>
+          <w:sz w:val="23"/>
+          <w:szCs w:val="23"/>
+          <w:shd w:val="clear" w:color="auto" w:fill="E4E6EB"/>
+        </w:rPr>
+        <w:t>pwede</w:t>
+      </w:r>
+      <w:proofErr w:type="spellEnd"/>
+      <w:r>
+        <w:rPr>
+          <w:rFonts w:ascii="Segoe UI Historic" w:hAnsi="Segoe UI Historic" w:cs="Segoe UI Historic"/>
+          <w:color w:val="050505"/>
+          <w:sz w:val="23"/>
+          <w:szCs w:val="23"/>
+          <w:shd w:val="clear" w:color="auto" w:fill="E4E6EB"/>
+        </w:rPr>
+        <w:t xml:space="preserve"> </w:t>
+      </w:r>
+      <w:proofErr w:type="spellStart"/>
+      <w:r>
+        <w:rPr>
+          <w:rFonts w:ascii="Segoe UI Historic" w:hAnsi="Segoe UI Historic" w:cs="Segoe UI Historic"/>
+          <w:color w:val="050505"/>
+          <w:sz w:val="23"/>
+          <w:szCs w:val="23"/>
+          <w:shd w:val="clear" w:color="auto" w:fill="E4E6EB"/>
+        </w:rPr>
+        <w:t>niyo</w:t>
+      </w:r>
+      <w:proofErr w:type="spellEnd"/>
+      <w:r>
+        <w:rPr>
+          <w:rFonts w:ascii="Segoe UI Historic" w:hAnsi="Segoe UI Historic" w:cs="Segoe UI Historic"/>
+          <w:color w:val="050505"/>
+          <w:sz w:val="23"/>
+          <w:szCs w:val="23"/>
+          <w:shd w:val="clear" w:color="auto" w:fill="E4E6EB"/>
+        </w:rPr>
+        <w:t xml:space="preserve"> </w:t>
+      </w:r>
+      <w:proofErr w:type="spellStart"/>
+      <w:r>
+        <w:rPr>
+          <w:rFonts w:ascii="Segoe UI Historic" w:hAnsi="Segoe UI Historic" w:cs="Segoe UI Historic"/>
+          <w:color w:val="050505"/>
+          <w:sz w:val="23"/>
+          <w:szCs w:val="23"/>
+          <w:shd w:val="clear" w:color="auto" w:fill="E4E6EB"/>
+        </w:rPr>
+        <w:t>subukan</w:t>
+      </w:r>
+      <w:proofErr w:type="spellEnd"/>
+      <w:r>
+        <w:rPr>
+          <w:rFonts w:ascii="Segoe UI Historic" w:hAnsi="Segoe UI Historic" w:cs="Segoe UI Historic"/>
+          <w:color w:val="050505"/>
+          <w:sz w:val="23"/>
+          <w:szCs w:val="23"/>
+          <w:shd w:val="clear" w:color="auto" w:fill="E4E6EB"/>
+        </w:rPr>
+        <w:t xml:space="preserve"> </w:t>
+      </w:r>
+      <w:proofErr w:type="spellStart"/>
+      <w:r>
+        <w:rPr>
+          <w:rFonts w:ascii="Segoe UI Historic" w:hAnsi="Segoe UI Historic" w:cs="Segoe UI Historic"/>
+          <w:color w:val="050505"/>
+          <w:sz w:val="23"/>
+          <w:szCs w:val="23"/>
+          <w:shd w:val="clear" w:color="auto" w:fill="E4E6EB"/>
+        </w:rPr>
+        <w:t>yung</w:t>
+      </w:r>
+      <w:proofErr w:type="spellEnd"/>
+      <w:r>
+        <w:rPr>
+          <w:rFonts w:ascii="Segoe UI Historic" w:hAnsi="Segoe UI Historic" w:cs="Segoe UI Historic"/>
+          <w:color w:val="050505"/>
+          <w:sz w:val="23"/>
+          <w:szCs w:val="23"/>
+          <w:shd w:val="clear" w:color="auto" w:fill="E4E6EB"/>
+        </w:rPr>
+        <w:t xml:space="preserve"> </w:t>
+      </w:r>
+      <w:proofErr w:type="spellStart"/>
+      <w:r>
+        <w:rPr>
+          <w:rFonts w:ascii="Segoe UI Historic" w:hAnsi="Segoe UI Historic" w:cs="Segoe UI Historic"/>
+          <w:color w:val="050505"/>
+          <w:sz w:val="23"/>
+          <w:szCs w:val="23"/>
+          <w:shd w:val="clear" w:color="auto" w:fill="E4E6EB"/>
+        </w:rPr>
+        <w:t>iba</w:t>
+      </w:r>
+      <w:proofErr w:type="spellEnd"/>
+      <w:r>
+        <w:rPr>
+          <w:rFonts w:ascii="Segoe UI Historic" w:hAnsi="Segoe UI Historic" w:cs="Segoe UI Historic"/>
+          <w:color w:val="050505"/>
+          <w:sz w:val="23"/>
+          <w:szCs w:val="23"/>
+          <w:shd w:val="clear" w:color="auto" w:fill="E4E6EB"/>
+        </w:rPr>
+        <w:t xml:space="preserve"> </w:t>
+      </w:r>
+      <w:proofErr w:type="spellStart"/>
+      <w:r>
+        <w:rPr>
+          <w:rFonts w:ascii="Segoe UI Historic" w:hAnsi="Segoe UI Historic" w:cs="Segoe UI Historic"/>
+          <w:color w:val="050505"/>
+          <w:sz w:val="23"/>
+          <w:szCs w:val="23"/>
+          <w:shd w:val="clear" w:color="auto" w:fill="E4E6EB"/>
+        </w:rPr>
+        <w:t>pero</w:t>
+      </w:r>
+      <w:proofErr w:type="spellEnd"/>
+      <w:r>
+        <w:rPr>
+          <w:rFonts w:ascii="Segoe UI Historic" w:hAnsi="Segoe UI Historic" w:cs="Segoe UI Historic"/>
+          <w:color w:val="050505"/>
+          <w:sz w:val="23"/>
+          <w:szCs w:val="23"/>
+          <w:shd w:val="clear" w:color="auto" w:fill="E4E6EB"/>
+        </w:rPr>
+        <w:t xml:space="preserve"> </w:t>
+      </w:r>
+      <w:proofErr w:type="spellStart"/>
+      <w:r>
+        <w:rPr>
+          <w:rFonts w:ascii="Segoe UI Historic" w:hAnsi="Segoe UI Historic" w:cs="Segoe UI Historic"/>
+          <w:color w:val="050505"/>
+          <w:sz w:val="23"/>
+          <w:szCs w:val="23"/>
+          <w:shd w:val="clear" w:color="auto" w:fill="E4E6EB"/>
+        </w:rPr>
+        <w:t>yung</w:t>
+      </w:r>
+      <w:proofErr w:type="spellEnd"/>
+      <w:r>
+        <w:rPr>
+          <w:rFonts w:ascii="Segoe UI Historic" w:hAnsi="Segoe UI Historic" w:cs="Segoe UI Historic"/>
+          <w:color w:val="050505"/>
+          <w:sz w:val="23"/>
+          <w:szCs w:val="23"/>
+          <w:shd w:val="clear" w:color="auto" w:fill="E4E6EB"/>
+        </w:rPr>
+        <w:t xml:space="preserve"> requirement ko lang for now is </w:t>
+      </w:r>
+      <w:proofErr w:type="spellStart"/>
+      <w:r>
+        <w:rPr>
+          <w:rFonts w:ascii="Segoe UI Historic" w:hAnsi="Segoe UI Historic" w:cs="Segoe UI Historic"/>
+          <w:color w:val="050505"/>
+          <w:sz w:val="23"/>
+          <w:szCs w:val="23"/>
+          <w:shd w:val="clear" w:color="auto" w:fill="E4E6EB"/>
+        </w:rPr>
+        <w:t>yung</w:t>
+      </w:r>
+      <w:proofErr w:type="spellEnd"/>
+      <w:r>
+        <w:rPr>
+          <w:rFonts w:ascii="Segoe UI Historic" w:hAnsi="Segoe UI Historic" w:cs="Segoe UI Historic"/>
+          <w:color w:val="050505"/>
+          <w:sz w:val="23"/>
+          <w:szCs w:val="23"/>
+          <w:shd w:val="clear" w:color="auto" w:fill="E4E6EB"/>
+        </w:rPr>
+        <w:t xml:space="preserve"> #3</w:t>
+      </w:r>
+    </w:p>
     <w:sectPr>
       <w:pgSz w:w="12240" w:h="15840"/>
       <w:pgMar w:top="1440" w:right="1440" w:bottom="1440" w:left="1440" w:header="708" w:footer="708" w:gutter="0"/>

</xml_diff>